<commit_message>
Retos: Enunciados reto 1 y 2 de refuerzos modificados para ser más especificos en las caracteristicas de los nodulos
</commit_message>
<xml_diff>
--- a/Retos/Retos de refuerzo/Enunciados/Reto 1.docx
+++ b/Retos/Retos de refuerzo/Enunciados/Reto 1.docx
@@ -4428,6 +4428,299 @@
             <w:r>
               <w:rPr>
                 <w:rFonts w:eastAsia="Times New Roman" w:cstheme="minorHAnsi"/>
+                <w:color w:val="000000"/>
+                <w:lang w:eastAsia="es-CO"/>
+              </w:rPr>
+              <w:t>Las 9 características son:</w:t>
+            </w:r>
+          </w:p>
+          <w:p>
+            <w:pPr>
+              <w:pStyle w:val="Prrafodelista"/>
+              <w:numPr>
+                <w:ilvl w:val="0"/>
+                <w:numId w:val="4"/>
+              </w:numPr>
+              <w:spacing w:after="240" w:line="240" w:lineRule="auto"/>
+              <w:jc w:val="both"/>
+              <w:rPr>
+                <w:rFonts w:eastAsia="Times New Roman" w:cstheme="minorHAnsi"/>
+                <w:color w:val="000000"/>
+                <w:lang w:eastAsia="es-CO"/>
+              </w:rPr>
+            </w:pPr>
+            <w:r>
+              <w:rPr>
+                <w:rFonts w:eastAsia="Times New Roman" w:cstheme="minorHAnsi"/>
+                <w:color w:val="000000"/>
+                <w:lang w:eastAsia="es-CO"/>
+              </w:rPr>
+              <w:t>Composición</w:t>
+            </w:r>
+          </w:p>
+          <w:p>
+            <w:pPr>
+              <w:pStyle w:val="Prrafodelista"/>
+              <w:numPr>
+                <w:ilvl w:val="0"/>
+                <w:numId w:val="4"/>
+              </w:numPr>
+              <w:spacing w:after="240" w:line="240" w:lineRule="auto"/>
+              <w:jc w:val="both"/>
+              <w:rPr>
+                <w:rFonts w:eastAsia="Times New Roman" w:cstheme="minorHAnsi"/>
+                <w:color w:val="000000"/>
+                <w:lang w:eastAsia="es-CO"/>
+              </w:rPr>
+            </w:pPr>
+            <w:r>
+              <w:rPr>
+                <w:rFonts w:eastAsia="Times New Roman" w:cstheme="minorHAnsi"/>
+                <w:color w:val="000000"/>
+                <w:lang w:eastAsia="es-CO"/>
+              </w:rPr>
+              <w:t>Ecogenicidad</w:t>
+            </w:r>
+          </w:p>
+          <w:p>
+            <w:pPr>
+              <w:pStyle w:val="Prrafodelista"/>
+              <w:numPr>
+                <w:ilvl w:val="0"/>
+                <w:numId w:val="4"/>
+              </w:numPr>
+              <w:spacing w:after="240" w:line="240" w:lineRule="auto"/>
+              <w:jc w:val="both"/>
+              <w:rPr>
+                <w:rFonts w:eastAsia="Times New Roman" w:cstheme="minorHAnsi"/>
+                <w:color w:val="000000"/>
+                <w:lang w:eastAsia="es-CO"/>
+              </w:rPr>
+            </w:pPr>
+            <w:r>
+              <w:rPr>
+                <w:rFonts w:eastAsia="Times New Roman" w:cstheme="minorHAnsi"/>
+                <w:color w:val="000000"/>
+                <w:lang w:eastAsia="es-CO"/>
+              </w:rPr>
+              <w:t>Forma</w:t>
+            </w:r>
+          </w:p>
+          <w:p>
+            <w:pPr>
+              <w:pStyle w:val="Prrafodelista"/>
+              <w:numPr>
+                <w:ilvl w:val="0"/>
+                <w:numId w:val="4"/>
+              </w:numPr>
+              <w:spacing w:after="240" w:line="240" w:lineRule="auto"/>
+              <w:jc w:val="both"/>
+              <w:rPr>
+                <w:rFonts w:eastAsia="Times New Roman" w:cstheme="minorHAnsi"/>
+                <w:color w:val="000000"/>
+                <w:lang w:eastAsia="es-CO"/>
+              </w:rPr>
+            </w:pPr>
+            <w:r>
+              <w:rPr>
+                <w:rFonts w:eastAsia="Times New Roman" w:cstheme="minorHAnsi"/>
+                <w:color w:val="000000"/>
+                <w:lang w:eastAsia="es-CO"/>
+              </w:rPr>
+              <w:t>Margen</w:t>
+            </w:r>
+          </w:p>
+          <w:p>
+            <w:pPr>
+              <w:pStyle w:val="Prrafodelista"/>
+              <w:numPr>
+                <w:ilvl w:val="0"/>
+                <w:numId w:val="4"/>
+              </w:numPr>
+              <w:spacing w:after="240" w:line="240" w:lineRule="auto"/>
+              <w:jc w:val="both"/>
+              <w:rPr>
+                <w:rFonts w:eastAsia="Times New Roman" w:cstheme="minorHAnsi"/>
+                <w:color w:val="000000"/>
+                <w:lang w:eastAsia="es-CO"/>
+              </w:rPr>
+            </w:pPr>
+            <w:r>
+              <w:rPr>
+                <w:rFonts w:eastAsia="Times New Roman" w:cstheme="minorHAnsi"/>
+                <w:color w:val="000000"/>
+                <w:lang w:eastAsia="es-CO"/>
+              </w:rPr>
+              <w:t>Focos ecogénicos:</w:t>
+            </w:r>
+          </w:p>
+          <w:p>
+            <w:pPr>
+              <w:pStyle w:val="Prrafodelista"/>
+              <w:numPr>
+                <w:ilvl w:val="1"/>
+                <w:numId w:val="4"/>
+              </w:numPr>
+              <w:spacing w:after="240" w:line="240" w:lineRule="auto"/>
+              <w:jc w:val="both"/>
+              <w:rPr>
+                <w:rFonts w:eastAsia="Times New Roman" w:cstheme="minorHAnsi"/>
+                <w:color w:val="000000"/>
+                <w:lang w:eastAsia="es-CO"/>
+              </w:rPr>
+            </w:pPr>
+            <w:r>
+              <w:rPr>
+                <w:rFonts w:eastAsia="Times New Roman" w:cstheme="minorHAnsi"/>
+                <w:color w:val="000000"/>
+                <w:lang w:eastAsia="es-CO"/>
+              </w:rPr>
+              <w:t>Ninguno o grandes artefactos en cola de cometa (1 si aplica, 0 sino)</w:t>
+            </w:r>
+          </w:p>
+          <w:p>
+            <w:pPr>
+              <w:pStyle w:val="Prrafodelista"/>
+              <w:numPr>
+                <w:ilvl w:val="1"/>
+                <w:numId w:val="4"/>
+              </w:numPr>
+              <w:spacing w:after="240" w:line="240" w:lineRule="auto"/>
+              <w:jc w:val="both"/>
+              <w:rPr>
+                <w:rFonts w:eastAsia="Times New Roman" w:cstheme="minorHAnsi"/>
+                <w:color w:val="000000"/>
+                <w:lang w:eastAsia="es-CO"/>
+              </w:rPr>
+            </w:pPr>
+            <w:proofErr w:type="spellStart"/>
+            <w:r>
+              <w:rPr>
+                <w:rFonts w:eastAsia="Times New Roman" w:cstheme="minorHAnsi"/>
+                <w:color w:val="000000"/>
+                <w:lang w:eastAsia="es-CO"/>
+              </w:rPr>
+              <w:t>Macrocalcificaciones</w:t>
+            </w:r>
+            <w:proofErr w:type="spellEnd"/>
+            <w:r>
+              <w:rPr>
+                <w:rFonts w:eastAsia="Times New Roman" w:cstheme="minorHAnsi"/>
+                <w:color w:val="000000"/>
+                <w:lang w:eastAsia="es-CO"/>
+              </w:rPr>
+              <w:t xml:space="preserve"> </w:t>
+            </w:r>
+            <w:r>
+              <w:rPr>
+                <w:rFonts w:eastAsia="Times New Roman" w:cstheme="minorHAnsi"/>
+                <w:color w:val="000000"/>
+                <w:lang w:eastAsia="es-CO"/>
+              </w:rPr>
+              <w:t>(1 si aplica, 0 sino)</w:t>
+            </w:r>
+          </w:p>
+          <w:p>
+            <w:pPr>
+              <w:pStyle w:val="Prrafodelista"/>
+              <w:numPr>
+                <w:ilvl w:val="1"/>
+                <w:numId w:val="4"/>
+              </w:numPr>
+              <w:spacing w:after="240" w:line="240" w:lineRule="auto"/>
+              <w:jc w:val="both"/>
+              <w:rPr>
+                <w:rFonts w:eastAsia="Times New Roman" w:cstheme="minorHAnsi"/>
+                <w:color w:val="000000"/>
+                <w:lang w:eastAsia="es-CO"/>
+              </w:rPr>
+            </w:pPr>
+            <w:r>
+              <w:rPr>
+                <w:rFonts w:eastAsia="Times New Roman" w:cstheme="minorHAnsi"/>
+                <w:color w:val="000000"/>
+                <w:lang w:eastAsia="es-CO"/>
+              </w:rPr>
+              <w:t xml:space="preserve">Calcificaciones periféricas (borde) </w:t>
+            </w:r>
+            <w:r>
+              <w:rPr>
+                <w:rFonts w:eastAsia="Times New Roman" w:cstheme="minorHAnsi"/>
+                <w:color w:val="000000"/>
+                <w:lang w:eastAsia="es-CO"/>
+              </w:rPr>
+              <w:t>(1 si aplica, 0 sino)</w:t>
+            </w:r>
+          </w:p>
+          <w:p>
+            <w:pPr>
+              <w:pStyle w:val="Prrafodelista"/>
+              <w:numPr>
+                <w:ilvl w:val="1"/>
+                <w:numId w:val="4"/>
+              </w:numPr>
+              <w:spacing w:after="240" w:line="240" w:lineRule="auto"/>
+              <w:jc w:val="both"/>
+              <w:rPr>
+                <w:rFonts w:eastAsia="Times New Roman" w:cstheme="minorHAnsi"/>
+                <w:color w:val="000000"/>
+                <w:lang w:eastAsia="es-CO"/>
+              </w:rPr>
+            </w:pPr>
+            <w:r>
+              <w:rPr>
+                <w:rFonts w:eastAsia="Times New Roman" w:cstheme="minorHAnsi"/>
+                <w:color w:val="000000"/>
+                <w:lang w:eastAsia="es-CO"/>
+              </w:rPr>
+              <w:t xml:space="preserve">Focos ecogénicos punteados </w:t>
+            </w:r>
+            <w:r>
+              <w:rPr>
+                <w:rFonts w:eastAsia="Times New Roman" w:cstheme="minorHAnsi"/>
+                <w:color w:val="000000"/>
+                <w:lang w:eastAsia="es-CO"/>
+              </w:rPr>
+              <w:t>(1 si aplica, 0 sino)</w:t>
+            </w:r>
+          </w:p>
+          <w:p>
+            <w:pPr>
+              <w:pStyle w:val="Prrafodelista"/>
+              <w:numPr>
+                <w:ilvl w:val="0"/>
+                <w:numId w:val="4"/>
+              </w:numPr>
+              <w:spacing w:after="240" w:line="240" w:lineRule="auto"/>
+              <w:jc w:val="both"/>
+              <w:rPr>
+                <w:rFonts w:eastAsia="Times New Roman" w:cstheme="minorHAnsi"/>
+                <w:color w:val="000000"/>
+                <w:lang w:eastAsia="es-CO"/>
+              </w:rPr>
+            </w:pPr>
+            <w:r>
+              <w:rPr>
+                <w:rFonts w:eastAsia="Times New Roman" w:cstheme="minorHAnsi"/>
+                <w:color w:val="000000"/>
+                <w:lang w:eastAsia="es-CO"/>
+              </w:rPr>
+              <w:t>Tamaño del nódulo tiroideo</w:t>
+            </w:r>
+          </w:p>
+          <w:p>
+            <w:pPr>
+              <w:spacing w:after="240" w:line="240" w:lineRule="auto"/>
+              <w:jc w:val="both"/>
+              <w:rPr>
+                <w:rFonts w:eastAsia="Times New Roman" w:cstheme="minorHAnsi"/>
+                <w:color w:val="000000"/>
+                <w:lang w:eastAsia="es-CO"/>
+              </w:rPr>
+            </w:pPr>
+            <w:r>
+              <w:rPr>
+                <w:rFonts w:eastAsia="Times New Roman" w:cstheme="minorHAnsi"/>
                 <w:b/>
                 <w:bCs/>
                 <w:color w:val="000000"/>
@@ -4638,6 +4931,7 @@
                       <w:color w:val="000000"/>
                       <w:lang w:eastAsia="es-CO"/>
                     </w:rPr>
+                    <w:lastRenderedPageBreak/>
                     <w:t xml:space="preserve">1 </w:t>
                   </w:r>
                 </w:p>
@@ -4890,7 +5184,6 @@
                       <w:color w:val="000000"/>
                       <w:lang w:eastAsia="es-CO"/>
                     </w:rPr>
-                    <w:lastRenderedPageBreak/>
                     <w:t xml:space="preserve">E1 </w:t>
                   </w:r>
                 </w:p>
@@ -5578,6 +5871,7 @@
                       <w:color w:val="000000"/>
                       <w:lang w:eastAsia="es-CO"/>
                     </w:rPr>
+                    <w:lastRenderedPageBreak/>
                     <w:t xml:space="preserve">1 </w:t>
                   </w:r>
                 </w:p>
@@ -5658,6 +5952,7 @@
                       <w:color w:val="000000"/>
                       <w:lang w:eastAsia="es-CO"/>
                     </w:rPr>
+                    <w:lastRenderedPageBreak/>
                     <w:t>Salida esperada</w:t>
                   </w:r>
                 </w:p>
@@ -6127,6 +6422,92 @@
       </w:rPr>
     </w:lvl>
   </w:abstractNum>
+  <w:abstractNum w:abstractNumId="3" w15:restartNumberingAfterBreak="0">
+    <w:nsid w:val="729A50CA"/>
+    <w:multiLevelType w:val="hybridMultilevel"/>
+    <w:tmpl w:val="572A6D1A"/>
+    <w:lvl w:ilvl="0" w:tplc="240A000F">
+      <w:start w:val="1"/>
+      <w:numFmt w:val="decimal"/>
+      <w:lvlText w:val="%1."/>
+      <w:lvlJc w:val="left"/>
+      <w:pPr>
+        <w:ind w:left="720" w:hanging="360"/>
+      </w:pPr>
+    </w:lvl>
+    <w:lvl w:ilvl="1" w:tplc="240A001B">
+      <w:start w:val="1"/>
+      <w:numFmt w:val="lowerRoman"/>
+      <w:lvlText w:val="%2."/>
+      <w:lvlJc w:val="right"/>
+      <w:pPr>
+        <w:ind w:left="1440" w:hanging="360"/>
+      </w:pPr>
+    </w:lvl>
+    <w:lvl w:ilvl="2" w:tplc="240A001B" w:tentative="1">
+      <w:start w:val="1"/>
+      <w:numFmt w:val="lowerRoman"/>
+      <w:lvlText w:val="%3."/>
+      <w:lvlJc w:val="right"/>
+      <w:pPr>
+        <w:ind w:left="2160" w:hanging="180"/>
+      </w:pPr>
+    </w:lvl>
+    <w:lvl w:ilvl="3" w:tplc="240A000F" w:tentative="1">
+      <w:start w:val="1"/>
+      <w:numFmt w:val="decimal"/>
+      <w:lvlText w:val="%4."/>
+      <w:lvlJc w:val="left"/>
+      <w:pPr>
+        <w:ind w:left="2880" w:hanging="360"/>
+      </w:pPr>
+    </w:lvl>
+    <w:lvl w:ilvl="4" w:tplc="240A0019" w:tentative="1">
+      <w:start w:val="1"/>
+      <w:numFmt w:val="lowerLetter"/>
+      <w:lvlText w:val="%5."/>
+      <w:lvlJc w:val="left"/>
+      <w:pPr>
+        <w:ind w:left="3600" w:hanging="360"/>
+      </w:pPr>
+    </w:lvl>
+    <w:lvl w:ilvl="5" w:tplc="240A001B" w:tentative="1">
+      <w:start w:val="1"/>
+      <w:numFmt w:val="lowerRoman"/>
+      <w:lvlText w:val="%6."/>
+      <w:lvlJc w:val="right"/>
+      <w:pPr>
+        <w:ind w:left="4320" w:hanging="180"/>
+      </w:pPr>
+    </w:lvl>
+    <w:lvl w:ilvl="6" w:tplc="240A000F" w:tentative="1">
+      <w:start w:val="1"/>
+      <w:numFmt w:val="decimal"/>
+      <w:lvlText w:val="%7."/>
+      <w:lvlJc w:val="left"/>
+      <w:pPr>
+        <w:ind w:left="5040" w:hanging="360"/>
+      </w:pPr>
+    </w:lvl>
+    <w:lvl w:ilvl="7" w:tplc="240A0019" w:tentative="1">
+      <w:start w:val="1"/>
+      <w:numFmt w:val="lowerLetter"/>
+      <w:lvlText w:val="%8."/>
+      <w:lvlJc w:val="left"/>
+      <w:pPr>
+        <w:ind w:left="5760" w:hanging="360"/>
+      </w:pPr>
+    </w:lvl>
+    <w:lvl w:ilvl="8" w:tplc="240A001B" w:tentative="1">
+      <w:start w:val="1"/>
+      <w:numFmt w:val="lowerRoman"/>
+      <w:lvlText w:val="%9."/>
+      <w:lvlJc w:val="right"/>
+      <w:pPr>
+        <w:ind w:left="6480" w:hanging="180"/>
+      </w:pPr>
+    </w:lvl>
+  </w:abstractNum>
   <w:num w:numId="1">
     <w:abstractNumId w:val="1"/>
   </w:num>
@@ -6135,6 +6516,9 @@
   </w:num>
   <w:num w:numId="3">
     <w:abstractNumId w:val="2"/>
+  </w:num>
+  <w:num w:numId="4">
+    <w:abstractNumId w:val="3"/>
   </w:num>
 </w:numbering>
 </file>

</xml_diff>